<commit_message>
version 28-09-2018 morning s Please enter the commit message for your changes. Lines starting
</commit_message>
<xml_diff>
--- a/Články/Skupiny veličin.docx
+++ b/Články/Skupiny veličin.docx
@@ -205,119 +205,368 @@
       <w:pPr>
         <w:pStyle w:val="Bezmezer"/>
       </w:pPr>
+      <w:r>
+        <w:t>- poměr studentů, kteří mazali</w:t>
+      </w:r>
+      <w:r>
+        <w:t xml:space="preserve"> vs. </w:t>
+      </w:r>
+      <w:r>
+        <w:t>nemazali</w:t>
+      </w:r>
+    </w:p>
+    <w:p>
+      <w:pPr>
+        <w:pStyle w:val="Bezmezer"/>
+      </w:pPr>
+      <w:r>
+        <w:t>- medián počtu mazání</w:t>
+      </w:r>
+    </w:p>
+    <w:p>
+      <w:pPr>
+        <w:pStyle w:val="Bezmezer"/>
+      </w:pPr>
+    </w:p>
+    <w:p>
+      <w:pPr>
+        <w:pStyle w:val="Bezmezer"/>
+      </w:pPr>
+      <w:r>
+        <w:t>Má úloha v</w:t>
+      </w:r>
+      <w:r>
+        <w:t>í</w:t>
+      </w:r>
+      <w:r>
+        <w:t>ce řešení?</w:t>
+      </w:r>
+    </w:p>
+    <w:p>
+      <w:pPr>
+        <w:pStyle w:val="Bezmezer"/>
+      </w:pPr>
+      <w:r>
+        <w:t>- počet jedinečných správných řešení</w:t>
+      </w:r>
+      <w:r>
+        <w:t xml:space="preserve"> (</w:t>
+      </w:r>
+      <w:r>
+        <w:t xml:space="preserve">+ </w:t>
+      </w:r>
+      <w:r>
+        <w:t>váženo počtem řešitelů</w:t>
+      </w:r>
+      <w:r>
+        <w:t>?</w:t>
+      </w:r>
+      <w:r>
+        <w:t>)</w:t>
+      </w:r>
+    </w:p>
+    <w:p>
+      <w:pPr>
+        <w:pStyle w:val="Bezmezer"/>
+      </w:pPr>
+      <w:r>
+        <w:t>- entropie rozdělení správných řešení</w:t>
+      </w:r>
+    </w:p>
+    <w:p>
+      <w:pPr>
+        <w:pStyle w:val="Bezmezer"/>
+      </w:pPr>
+      <w:r>
+        <w:t>-</w:t>
+      </w:r>
+      <w:r>
+        <w:t xml:space="preserve"> počet jedinečných </w:t>
+      </w:r>
+      <w:r>
+        <w:t>posloupností</w:t>
+      </w:r>
+      <w:r>
+        <w:t xml:space="preserve"> prošlých polí</w:t>
+      </w:r>
+      <w:r>
+        <w:t>???</w:t>
+      </w:r>
+    </w:p>
+    <w:p>
+      <w:pPr>
+        <w:pStyle w:val="Bezmezer"/>
+      </w:pPr>
+      <w:r>
+        <w:t>- počet sh</w:t>
+      </w:r>
+      <w:r>
+        <w:t>luků správných řešení???</w:t>
+      </w:r>
+    </w:p>
+    <w:p>
+      <w:pPr>
+        <w:pStyle w:val="Bezmezer"/>
+      </w:pPr>
+    </w:p>
+    <w:p>
+      <w:pPr>
+        <w:pStyle w:val="Bezmezer"/>
+      </w:pPr>
+      <w:r>
+        <w:t>Je úloha podobná jiným úlohám?</w:t>
+      </w:r>
+    </w:p>
+    <w:p>
+      <w:pPr>
+        <w:pStyle w:val="Bezmezer"/>
+      </w:pPr>
+      <w:r>
+        <w:t xml:space="preserve">- </w:t>
+      </w:r>
+      <w:r>
+        <w:t>vzorová řešení</w:t>
+      </w:r>
+    </w:p>
+    <w:p>
+      <w:pPr>
+        <w:pStyle w:val="Bezmezer"/>
+      </w:pPr>
+      <w:r>
+        <w:t xml:space="preserve">   - TED AST</w:t>
+      </w:r>
+    </w:p>
+    <w:p>
+      <w:pPr>
+        <w:pStyle w:val="Bezmezer"/>
+      </w:pPr>
+      <w:r>
+        <w:t xml:space="preserve">   - euklidovský </w:t>
+      </w:r>
+      <w:proofErr w:type="spellStart"/>
+      <w:r>
+        <w:t>bag</w:t>
+      </w:r>
+      <w:proofErr w:type="spellEnd"/>
+      <w:r>
+        <w:t xml:space="preserve"> </w:t>
+      </w:r>
+      <w:proofErr w:type="spellStart"/>
+      <w:r>
+        <w:t>of</w:t>
+      </w:r>
+      <w:proofErr w:type="spellEnd"/>
+      <w:r>
+        <w:t xml:space="preserve"> </w:t>
+      </w:r>
+      <w:proofErr w:type="spellStart"/>
+      <w:r>
+        <w:t>words</w:t>
+      </w:r>
+      <w:proofErr w:type="spellEnd"/>
+    </w:p>
+    <w:p>
+      <w:pPr>
+        <w:pStyle w:val="Bezmezer"/>
+      </w:pPr>
+      <w:r>
+        <w:t xml:space="preserve">   - </w:t>
+      </w:r>
+      <w:proofErr w:type="spellStart"/>
+      <w:r>
+        <w:t>levenshtein</w:t>
+      </w:r>
+      <w:proofErr w:type="spellEnd"/>
+    </w:p>
+    <w:p>
+      <w:pPr>
+        <w:pStyle w:val="Bezmezer"/>
+      </w:pPr>
+      <w:r>
+        <w:t>- zadání</w:t>
+      </w:r>
+    </w:p>
+    <w:p>
+      <w:pPr>
+        <w:pStyle w:val="Bezmezer"/>
+      </w:pPr>
+      <w:r>
+        <w:t xml:space="preserve">   - </w:t>
+      </w:r>
+      <w:r>
+        <w:t xml:space="preserve">euklidovský </w:t>
+      </w:r>
+      <w:proofErr w:type="spellStart"/>
+      <w:r>
+        <w:t>bag</w:t>
+      </w:r>
+      <w:proofErr w:type="spellEnd"/>
+      <w:r>
+        <w:t xml:space="preserve"> </w:t>
+      </w:r>
+      <w:proofErr w:type="spellStart"/>
+      <w:r>
+        <w:t>of</w:t>
+      </w:r>
+      <w:proofErr w:type="spellEnd"/>
+      <w:r>
+        <w:t xml:space="preserve"> entit použitých ve světě</w:t>
+      </w:r>
+    </w:p>
+    <w:p>
+      <w:pPr>
+        <w:pStyle w:val="Bezmezer"/>
+      </w:pPr>
+    </w:p>
+    <w:p>
+      <w:pPr>
+        <w:pStyle w:val="Bezmezer"/>
+      </w:pPr>
+      <w:r>
+        <w:t xml:space="preserve">Jaký je výkon studenta </w:t>
+      </w:r>
+      <w:r>
+        <w:t xml:space="preserve">na </w:t>
+      </w:r>
+      <w:r>
+        <w:t>úloze</w:t>
+      </w:r>
+      <w:r>
+        <w:t>?</w:t>
+      </w:r>
+    </w:p>
+    <w:p>
+      <w:pPr>
+        <w:pStyle w:val="Bezmezer"/>
+      </w:pPr>
+      <w:r>
+        <w:t>- korektnost</w:t>
+      </w:r>
+    </w:p>
+    <w:p>
+      <w:pPr>
+        <w:pStyle w:val="Bezmezer"/>
+      </w:pPr>
+      <w:r>
+        <w:t>- čas</w:t>
+      </w:r>
+    </w:p>
+    <w:p>
+      <w:pPr>
+        <w:pStyle w:val="Bezmezer"/>
+      </w:pPr>
+      <w:r>
+        <w:t xml:space="preserve">- počet </w:t>
+      </w:r>
+      <w:proofErr w:type="spellStart"/>
+      <w:r>
+        <w:t>editů</w:t>
+      </w:r>
+      <w:proofErr w:type="spellEnd"/>
+    </w:p>
+    <w:p>
+      <w:pPr>
+        <w:pStyle w:val="Bezmezer"/>
+      </w:pPr>
+      <w:r>
+        <w:t xml:space="preserve">- počet </w:t>
+      </w:r>
+      <w:proofErr w:type="spellStart"/>
+      <w:r>
+        <w:t>submitů</w:t>
+      </w:r>
+      <w:proofErr w:type="spellEnd"/>
+    </w:p>
+    <w:p>
+      <w:pPr>
+        <w:pStyle w:val="Bezmezer"/>
+      </w:pPr>
+      <w:r>
+        <w:t xml:space="preserve">- </w:t>
+      </w:r>
+      <w:r>
+        <w:t>mazání</w:t>
+      </w:r>
+    </w:p>
+    <w:p>
+      <w:pPr>
+        <w:pStyle w:val="Bezmezer"/>
+      </w:pPr>
+    </w:p>
+    <w:p>
+      <w:pPr>
+        <w:pStyle w:val="Bezmezer"/>
+      </w:pPr>
+      <w:r>
+        <w:t>Jaký je celkový výkon studenta</w:t>
+      </w:r>
+      <w:r>
+        <w:t>?</w:t>
+      </w:r>
+    </w:p>
+    <w:p>
+      <w:pPr>
+        <w:pStyle w:val="Bezmezer"/>
+      </w:pPr>
+      <w:r>
+        <w:t>- počet vyřešených úloh</w:t>
+      </w:r>
+    </w:p>
+    <w:p>
+      <w:pPr>
+        <w:pStyle w:val="Bezmezer"/>
+      </w:pPr>
+      <w:r>
+        <w:t>- počet získaných bodů</w:t>
+      </w:r>
+    </w:p>
+    <w:p>
+      <w:pPr>
+        <w:pStyle w:val="Bezmezer"/>
+      </w:pPr>
+      <w:r>
+        <w:t>- počet typů bloků, které už použil ve správném řešení (~</w:t>
+      </w:r>
+      <w:r>
+        <w:t xml:space="preserve"> </w:t>
+      </w:r>
+      <w:r>
+        <w:t>počet zvládnutých konceptů)</w:t>
+      </w:r>
+    </w:p>
+    <w:p>
+      <w:pPr>
+        <w:pStyle w:val="Bezmezer"/>
+      </w:pPr>
+      <w:r>
+        <w:t>- celkový čas strávený řešením</w:t>
+      </w:r>
+    </w:p>
+    <w:p>
+      <w:pPr>
+        <w:pStyle w:val="Bezmezer"/>
+      </w:pPr>
+    </w:p>
+    <w:p>
+      <w:pPr>
+        <w:pStyle w:val="Bezmezer"/>
+      </w:pPr>
+      <w:r>
+        <w:t>Jaké jsou zásekové body studentů?</w:t>
+      </w:r>
+    </w:p>
+    <w:p>
+      <w:pPr>
+        <w:pStyle w:val="Bezmezer"/>
+      </w:pPr>
+      <w:r>
+        <w:t xml:space="preserve">- </w:t>
+      </w:r>
+      <w:r>
+        <w:t>v jakém stavu programu to zabalí</w:t>
+      </w:r>
       <w:bookmarkStart w:id="0" w:name="_GoBack"/>
       <w:bookmarkEnd w:id="0"/>
-      <w:r>
-        <w:t>- poměr studentů, kteří mazali</w:t>
-      </w:r>
-      <w:r>
-        <w:t xml:space="preserve"> vs. </w:t>
-      </w:r>
-      <w:r>
-        <w:t>nemazali</w:t>
-      </w:r>
-    </w:p>
-    <w:p>
-      <w:pPr>
-        <w:pStyle w:val="Bezmezer"/>
-      </w:pPr>
-      <w:r>
-        <w:t>- medián počtu mazání</w:t>
-      </w:r>
-    </w:p>
-    <w:p>
-      <w:pPr>
-        <w:pStyle w:val="Bezmezer"/>
-      </w:pPr>
-    </w:p>
-    <w:p>
-      <w:pPr>
-        <w:pStyle w:val="Bezmezer"/>
-      </w:pPr>
-      <w:r>
-        <w:t>Má úloha v</w:t>
-      </w:r>
-      <w:r>
-        <w:t>í</w:t>
-      </w:r>
-      <w:r>
-        <w:t>ce řešení?</w:t>
-      </w:r>
-    </w:p>
-    <w:p>
-      <w:pPr>
-        <w:pStyle w:val="Bezmezer"/>
-      </w:pPr>
-      <w:r>
-        <w:t>- počet jedinečných správných řešení</w:t>
-      </w:r>
-      <w:r>
-        <w:t xml:space="preserve"> (</w:t>
-      </w:r>
-      <w:r>
-        <w:t xml:space="preserve">+ </w:t>
-      </w:r>
-      <w:r>
-        <w:t>váženo počtem řešitelů</w:t>
-      </w:r>
-      <w:r>
-        <w:t>?</w:t>
-      </w:r>
-      <w:r>
-        <w:t>)</w:t>
-      </w:r>
-    </w:p>
-    <w:p>
-      <w:pPr>
-        <w:pStyle w:val="Bezmezer"/>
-      </w:pPr>
-      <w:r>
-        <w:t>- entropie rozdělení správných řešení</w:t>
-      </w:r>
-    </w:p>
-    <w:p>
-      <w:pPr>
-        <w:pStyle w:val="Bezmezer"/>
-      </w:pPr>
-      <w:r>
-        <w:t>-</w:t>
-      </w:r>
-      <w:r>
-        <w:t xml:space="preserve"> počet jedinečných </w:t>
-      </w:r>
-      <w:r>
-        <w:t>posloupností</w:t>
-      </w:r>
-      <w:r>
-        <w:t xml:space="preserve"> prošlých polí</w:t>
-      </w:r>
-      <w:r>
-        <w:t>???</w:t>
-      </w:r>
-    </w:p>
-    <w:p>
-      <w:pPr>
-        <w:pStyle w:val="Bezmezer"/>
-      </w:pPr>
-      <w:r>
-        <w:t>- počet sh</w:t>
-      </w:r>
-      <w:r>
-        <w:t>luků správných řešení???</w:t>
-      </w:r>
-    </w:p>
-    <w:p>
-      <w:pPr>
-        <w:pStyle w:val="Bezmezer"/>
-      </w:pPr>
-    </w:p>
-    <w:p>
-      <w:pPr>
-        <w:pStyle w:val="Bezmezer"/>
-      </w:pPr>
-      <w:r>
-        <w:t>Je úloha podobná jiným úlohám?</w:t>
-      </w:r>
     </w:p>
     <w:p>
       <w:pPr>
@@ -325,223 +574,6 @@
       </w:pPr>
       <w:r>
         <w:t xml:space="preserve">- </w:t>
-      </w:r>
-      <w:r>
-        <w:t>vzorová řešení</w:t>
-      </w:r>
-    </w:p>
-    <w:p>
-      <w:pPr>
-        <w:pStyle w:val="Bezmezer"/>
-      </w:pPr>
-      <w:r>
-        <w:t xml:space="preserve">   - TED AST</w:t>
-      </w:r>
-    </w:p>
-    <w:p>
-      <w:pPr>
-        <w:pStyle w:val="Bezmezer"/>
-      </w:pPr>
-      <w:r>
-        <w:t xml:space="preserve">   - euklidovský </w:t>
-      </w:r>
-      <w:proofErr w:type="spellStart"/>
-      <w:r>
-        <w:t>bag</w:t>
-      </w:r>
-      <w:proofErr w:type="spellEnd"/>
-      <w:r>
-        <w:t xml:space="preserve"> </w:t>
-      </w:r>
-      <w:proofErr w:type="spellStart"/>
-      <w:r>
-        <w:t>of</w:t>
-      </w:r>
-      <w:proofErr w:type="spellEnd"/>
-      <w:r>
-        <w:t xml:space="preserve"> </w:t>
-      </w:r>
-      <w:proofErr w:type="spellStart"/>
-      <w:r>
-        <w:t>words</w:t>
-      </w:r>
-      <w:proofErr w:type="spellEnd"/>
-    </w:p>
-    <w:p>
-      <w:pPr>
-        <w:pStyle w:val="Bezmezer"/>
-      </w:pPr>
-      <w:r>
-        <w:t xml:space="preserve">   - </w:t>
-      </w:r>
-      <w:proofErr w:type="spellStart"/>
-      <w:r>
-        <w:t>levenshtein</w:t>
-      </w:r>
-      <w:proofErr w:type="spellEnd"/>
-    </w:p>
-    <w:p>
-      <w:pPr>
-        <w:pStyle w:val="Bezmezer"/>
-      </w:pPr>
-      <w:r>
-        <w:t>- zadání</w:t>
-      </w:r>
-    </w:p>
-    <w:p>
-      <w:pPr>
-        <w:pStyle w:val="Bezmezer"/>
-      </w:pPr>
-      <w:r>
-        <w:t xml:space="preserve">   - </w:t>
-      </w:r>
-      <w:r>
-        <w:t xml:space="preserve">euklidovský </w:t>
-      </w:r>
-      <w:proofErr w:type="spellStart"/>
-      <w:r>
-        <w:t>bag</w:t>
-      </w:r>
-      <w:proofErr w:type="spellEnd"/>
-      <w:r>
-        <w:t xml:space="preserve"> </w:t>
-      </w:r>
-      <w:proofErr w:type="spellStart"/>
-      <w:r>
-        <w:t>of</w:t>
-      </w:r>
-      <w:proofErr w:type="spellEnd"/>
-      <w:r>
-        <w:t xml:space="preserve"> entit použitých ve světě</w:t>
-      </w:r>
-    </w:p>
-    <w:p>
-      <w:pPr>
-        <w:pStyle w:val="Bezmezer"/>
-      </w:pPr>
-    </w:p>
-    <w:p>
-      <w:pPr>
-        <w:pStyle w:val="Bezmezer"/>
-      </w:pPr>
-      <w:r>
-        <w:t xml:space="preserve">Jaký je výkon studenta </w:t>
-      </w:r>
-      <w:r>
-        <w:t xml:space="preserve">na </w:t>
-      </w:r>
-      <w:r>
-        <w:t>úloze</w:t>
-      </w:r>
-      <w:r>
-        <w:t>?</w:t>
-      </w:r>
-    </w:p>
-    <w:p>
-      <w:pPr>
-        <w:pStyle w:val="Bezmezer"/>
-      </w:pPr>
-      <w:r>
-        <w:t>- korektnost</w:t>
-      </w:r>
-    </w:p>
-    <w:p>
-      <w:pPr>
-        <w:pStyle w:val="Bezmezer"/>
-      </w:pPr>
-      <w:r>
-        <w:t>- čas</w:t>
-      </w:r>
-    </w:p>
-    <w:p>
-      <w:pPr>
-        <w:pStyle w:val="Bezmezer"/>
-      </w:pPr>
-      <w:r>
-        <w:t xml:space="preserve">- počet </w:t>
-      </w:r>
-      <w:proofErr w:type="spellStart"/>
-      <w:r>
-        <w:t>editů</w:t>
-      </w:r>
-      <w:proofErr w:type="spellEnd"/>
-    </w:p>
-    <w:p>
-      <w:pPr>
-        <w:pStyle w:val="Bezmezer"/>
-      </w:pPr>
-      <w:r>
-        <w:t xml:space="preserve">- počet </w:t>
-      </w:r>
-      <w:proofErr w:type="spellStart"/>
-      <w:r>
-        <w:t>submitů</w:t>
-      </w:r>
-      <w:proofErr w:type="spellEnd"/>
-    </w:p>
-    <w:p>
-      <w:pPr>
-        <w:pStyle w:val="Bezmezer"/>
-      </w:pPr>
-      <w:r>
-        <w:t xml:space="preserve">- </w:t>
-      </w:r>
-      <w:r>
-        <w:t>mazání</w:t>
-      </w:r>
-    </w:p>
-    <w:p>
-      <w:pPr>
-        <w:pStyle w:val="Bezmezer"/>
-      </w:pPr>
-    </w:p>
-    <w:p>
-      <w:pPr>
-        <w:pStyle w:val="Bezmezer"/>
-      </w:pPr>
-      <w:r>
-        <w:t>Jaký je celkový výkon studenta</w:t>
-      </w:r>
-      <w:r>
-        <w:t>?</w:t>
-      </w:r>
-    </w:p>
-    <w:p>
-      <w:pPr>
-        <w:pStyle w:val="Bezmezer"/>
-      </w:pPr>
-      <w:r>
-        <w:t>- počet vyřešených úloh</w:t>
-      </w:r>
-    </w:p>
-    <w:p>
-      <w:pPr>
-        <w:pStyle w:val="Bezmezer"/>
-      </w:pPr>
-      <w:r>
-        <w:t>- počet získaných bodů</w:t>
-      </w:r>
-    </w:p>
-    <w:p>
-      <w:pPr>
-        <w:pStyle w:val="Bezmezer"/>
-      </w:pPr>
-      <w:r>
-        <w:t>- počet typů bloků, které už použil ve správném řešení (~</w:t>
-      </w:r>
-      <w:r>
-        <w:t xml:space="preserve"> </w:t>
-      </w:r>
-      <w:r>
-        <w:t>počet zvládnutých konceptů)</w:t>
-      </w:r>
-    </w:p>
-    <w:p>
-      <w:pPr>
-        <w:pStyle w:val="Bezmezer"/>
-      </w:pPr>
-      <w:r>
-        <w:t>- celkový čas strávený řešením</w:t>
       </w:r>
     </w:p>
     <w:sectPr>

</xml_diff>